<commit_message>
Updated Assignment 3 of talend
</commit_message>
<xml_diff>
--- a/Nitasha Gupta/assignment_datascience_3.docx
+++ b/Nitasha Gupta/assignment_datascience_3.docx
@@ -305,6 +305,808 @@
           <w:lang w:val="en-US"/>
         </w:rPr>
       </w:pPr>
+      <w:r>
+        <w:rPr>
+          <w:rFonts w:ascii="Times New Roman" w:hAnsi="Times New Roman" w:cs="Times New Roman"/>
+          <w:lang w:val="en-US"/>
+        </w:rPr>
+        <w:t>Queries (Insert)</w:t>
+      </w:r>
+    </w:p>
+    <w:p>
+      <w:pPr>
+        <w:rPr>
+          <w:rFonts w:ascii="Times New Roman" w:hAnsi="Times New Roman" w:cs="Times New Roman"/>
+          <w:lang w:val="en-US"/>
+        </w:rPr>
+      </w:pPr>
+      <w:r>
+        <w:rPr>
+          <w:noProof/>
+        </w:rPr>
+        <w:drawing>
+          <wp:inline distT="0" distB="0" distL="0" distR="0" wp14:anchorId="1720F6B4" wp14:editId="2444BFD0">
+            <wp:extent cx="4336473" cy="4784599"/>
+            <wp:effectExtent l="0" t="0" r="6985" b="0"/>
+            <wp:docPr id="1" name="Picture 1"/>
+            <wp:cNvGraphicFramePr>
+              <a:graphicFrameLocks xmlns:a="http://schemas.openxmlformats.org/drawingml/2006/main" noChangeAspect="1"/>
+            </wp:cNvGraphicFramePr>
+            <a:graphic xmlns:a="http://schemas.openxmlformats.org/drawingml/2006/main">
+              <a:graphicData uri="http://schemas.openxmlformats.org/drawingml/2006/picture">
+                <pic:pic xmlns:pic="http://schemas.openxmlformats.org/drawingml/2006/picture">
+                  <pic:nvPicPr>
+                    <pic:cNvPr id="1" name=""/>
+                    <pic:cNvPicPr/>
+                  </pic:nvPicPr>
+                  <pic:blipFill rotWithShape="1">
+                    <a:blip r:embed="rId7"/>
+                    <a:srcRect l="33927" t="9928" r="22092" b="3801"/>
+                    <a:stretch/>
+                  </pic:blipFill>
+                  <pic:spPr bwMode="auto">
+                    <a:xfrm>
+                      <a:off x="0" y="0"/>
+                      <a:ext cx="4346553" cy="4795721"/>
+                    </a:xfrm>
+                    <a:prstGeom prst="rect">
+                      <a:avLst/>
+                    </a:prstGeom>
+                    <a:ln>
+                      <a:noFill/>
+                    </a:ln>
+                    <a:extLst>
+                      <a:ext uri="{53640926-AAD7-44D8-BBD7-CCE9431645EC}">
+                        <a14:shadowObscured xmlns:a14="http://schemas.microsoft.com/office/drawing/2010/main"/>
+                      </a:ext>
+                    </a:extLst>
+                  </pic:spPr>
+                </pic:pic>
+              </a:graphicData>
+            </a:graphic>
+          </wp:inline>
+        </w:drawing>
+      </w:r>
+    </w:p>
+    <w:p>
+      <w:pPr>
+        <w:rPr>
+          <w:rFonts w:ascii="Times New Roman" w:hAnsi="Times New Roman" w:cs="Times New Roman"/>
+          <w:lang w:val="en-US"/>
+        </w:rPr>
+      </w:pPr>
+    </w:p>
+    <w:p>
+      <w:pPr>
+        <w:rPr>
+          <w:rFonts w:ascii="Times New Roman" w:hAnsi="Times New Roman" w:cs="Times New Roman"/>
+          <w:lang w:val="en-US"/>
+        </w:rPr>
+      </w:pPr>
+      <w:r>
+        <w:rPr>
+          <w:rFonts w:ascii="Times New Roman" w:hAnsi="Times New Roman" w:cs="Times New Roman"/>
+          <w:lang w:val="en-US"/>
+        </w:rPr>
+        <w:lastRenderedPageBreak/>
+        <w:t>Task:</w:t>
+      </w:r>
+    </w:p>
+    <w:p>
+      <w:pPr>
+        <w:rPr>
+          <w:rFonts w:ascii="Times New Roman" w:hAnsi="Times New Roman" w:cs="Times New Roman"/>
+          <w:lang w:val="en-US"/>
+        </w:rPr>
+      </w:pPr>
+      <w:r>
+        <w:rPr>
+          <w:rFonts w:ascii="Times New Roman" w:hAnsi="Times New Roman" w:cs="Times New Roman"/>
+          <w:lang w:val="en-US"/>
+        </w:rPr>
+        <w:t>1. Perform aggregation on the given dataset</w:t>
+      </w:r>
+    </w:p>
+    <w:p>
+      <w:pPr>
+        <w:rPr>
+          <w:rFonts w:ascii="Times New Roman" w:hAnsi="Times New Roman" w:cs="Times New Roman"/>
+          <w:lang w:val="en-US"/>
+        </w:rPr>
+      </w:pPr>
+      <w:r>
+        <w:rPr>
+          <w:noProof/>
+        </w:rPr>
+        <w:drawing>
+          <wp:inline distT="0" distB="0" distL="0" distR="0" wp14:anchorId="544C12FE" wp14:editId="083FBBDA">
+            <wp:extent cx="4585855" cy="2194870"/>
+            <wp:effectExtent l="0" t="0" r="5715" b="0"/>
+            <wp:docPr id="4" name="Picture 4"/>
+            <wp:cNvGraphicFramePr>
+              <a:graphicFrameLocks xmlns:a="http://schemas.openxmlformats.org/drawingml/2006/main" noChangeAspect="1"/>
+            </wp:cNvGraphicFramePr>
+            <a:graphic xmlns:a="http://schemas.openxmlformats.org/drawingml/2006/main">
+              <a:graphicData uri="http://schemas.openxmlformats.org/drawingml/2006/picture">
+                <pic:pic xmlns:pic="http://schemas.openxmlformats.org/drawingml/2006/picture">
+                  <pic:nvPicPr>
+                    <pic:cNvPr id="1" name=""/>
+                    <pic:cNvPicPr/>
+                  </pic:nvPicPr>
+                  <pic:blipFill>
+                    <a:blip r:embed="rId8"/>
+                    <a:stretch>
+                      <a:fillRect/>
+                    </a:stretch>
+                  </pic:blipFill>
+                  <pic:spPr>
+                    <a:xfrm>
+                      <a:off x="0" y="0"/>
+                      <a:ext cx="4599639" cy="2201467"/>
+                    </a:xfrm>
+                    <a:prstGeom prst="rect">
+                      <a:avLst/>
+                    </a:prstGeom>
+                  </pic:spPr>
+                </pic:pic>
+              </a:graphicData>
+            </a:graphic>
+          </wp:inline>
+        </w:drawing>
+      </w:r>
+    </w:p>
+    <w:p>
+      <w:pPr>
+        <w:rPr>
+          <w:rFonts w:ascii="Times New Roman" w:hAnsi="Times New Roman" w:cs="Times New Roman"/>
+          <w:lang w:val="en-US"/>
+        </w:rPr>
+      </w:pPr>
+      <w:r>
+        <w:rPr>
+          <w:rFonts w:ascii="Times New Roman" w:hAnsi="Times New Roman" w:cs="Times New Roman"/>
+          <w:lang w:val="en-US"/>
+        </w:rPr>
+        <w:t>Output:</w:t>
+      </w:r>
+    </w:p>
+    <w:p>
+      <w:pPr>
+        <w:rPr>
+          <w:rFonts w:ascii="Times New Roman" w:hAnsi="Times New Roman" w:cs="Times New Roman"/>
+          <w:lang w:val="en-US"/>
+        </w:rPr>
+      </w:pPr>
+      <w:r>
+        <w:rPr>
+          <w:noProof/>
+        </w:rPr>
+        <w:drawing>
+          <wp:inline distT="0" distB="0" distL="0" distR="0" wp14:anchorId="7997D4C7" wp14:editId="5E336EE7">
+            <wp:extent cx="4488873" cy="3251242"/>
+            <wp:effectExtent l="0" t="0" r="6985" b="6350"/>
+            <wp:docPr id="2" name="Picture 2"/>
+            <wp:cNvGraphicFramePr>
+              <a:graphicFrameLocks xmlns:a="http://schemas.openxmlformats.org/drawingml/2006/main" noChangeAspect="1"/>
+            </wp:cNvGraphicFramePr>
+            <a:graphic xmlns:a="http://schemas.openxmlformats.org/drawingml/2006/main">
+              <a:graphicData uri="http://schemas.openxmlformats.org/drawingml/2006/picture">
+                <pic:pic xmlns:pic="http://schemas.openxmlformats.org/drawingml/2006/picture">
+                  <pic:nvPicPr>
+                    <pic:cNvPr id="1" name=""/>
+                    <pic:cNvPicPr/>
+                  </pic:nvPicPr>
+                  <pic:blipFill rotWithShape="1">
+                    <a:blip r:embed="rId9"/>
+                    <a:srcRect l="29859" t="23211" r="14884" b="5637"/>
+                    <a:stretch/>
+                  </pic:blipFill>
+                  <pic:spPr bwMode="auto">
+                    <a:xfrm>
+                      <a:off x="0" y="0"/>
+                      <a:ext cx="4498972" cy="3258557"/>
+                    </a:xfrm>
+                    <a:prstGeom prst="rect">
+                      <a:avLst/>
+                    </a:prstGeom>
+                    <a:ln>
+                      <a:noFill/>
+                    </a:ln>
+                    <a:extLst>
+                      <a:ext uri="{53640926-AAD7-44D8-BBD7-CCE9431645EC}">
+                        <a14:shadowObscured xmlns:a14="http://schemas.microsoft.com/office/drawing/2010/main"/>
+                      </a:ext>
+                    </a:extLst>
+                  </pic:spPr>
+                </pic:pic>
+              </a:graphicData>
+            </a:graphic>
+          </wp:inline>
+        </w:drawing>
+      </w:r>
+    </w:p>
+    <w:p>
+      <w:pPr>
+        <w:rPr>
+          <w:rFonts w:ascii="Times New Roman" w:hAnsi="Times New Roman" w:cs="Times New Roman"/>
+          <w:lang w:val="en-US"/>
+        </w:rPr>
+      </w:pPr>
+    </w:p>
+    <w:p>
+      <w:pPr>
+        <w:rPr>
+          <w:rFonts w:ascii="Times New Roman" w:hAnsi="Times New Roman" w:cs="Times New Roman"/>
+          <w:lang w:val="en-US"/>
+        </w:rPr>
+      </w:pPr>
+      <w:r>
+        <w:rPr>
+          <w:rFonts w:ascii="Times New Roman" w:hAnsi="Times New Roman" w:cs="Times New Roman"/>
+          <w:lang w:val="en-US"/>
+        </w:rPr>
+        <w:t>2. Perform filtering of data on given dataset</w:t>
+      </w:r>
+    </w:p>
+    <w:p>
+      <w:pPr>
+        <w:rPr>
+          <w:rFonts w:ascii="Times New Roman" w:hAnsi="Times New Roman" w:cs="Times New Roman"/>
+          <w:lang w:val="en-US"/>
+        </w:rPr>
+      </w:pPr>
+      <w:r>
+        <w:rPr>
+          <w:noProof/>
+        </w:rPr>
+        <w:drawing>
+          <wp:inline distT="0" distB="0" distL="0" distR="0" wp14:anchorId="1E5E9C2F" wp14:editId="29398095">
+            <wp:extent cx="5555673" cy="1799162"/>
+            <wp:effectExtent l="0" t="0" r="6985" b="0"/>
+            <wp:docPr id="6" name="Picture 6"/>
+            <wp:cNvGraphicFramePr>
+              <a:graphicFrameLocks xmlns:a="http://schemas.openxmlformats.org/drawingml/2006/main" noChangeAspect="1"/>
+            </wp:cNvGraphicFramePr>
+            <a:graphic xmlns:a="http://schemas.openxmlformats.org/drawingml/2006/main">
+              <a:graphicData uri="http://schemas.openxmlformats.org/drawingml/2006/picture">
+                <pic:pic xmlns:pic="http://schemas.openxmlformats.org/drawingml/2006/picture">
+                  <pic:nvPicPr>
+                    <pic:cNvPr id="1" name=""/>
+                    <pic:cNvPicPr/>
+                  </pic:nvPicPr>
+                  <pic:blipFill>
+                    <a:blip r:embed="rId10"/>
+                    <a:stretch>
+                      <a:fillRect/>
+                    </a:stretch>
+                  </pic:blipFill>
+                  <pic:spPr>
+                    <a:xfrm>
+                      <a:off x="0" y="0"/>
+                      <a:ext cx="5569190" cy="1803540"/>
+                    </a:xfrm>
+                    <a:prstGeom prst="rect">
+                      <a:avLst/>
+                    </a:prstGeom>
+                  </pic:spPr>
+                </pic:pic>
+              </a:graphicData>
+            </a:graphic>
+          </wp:inline>
+        </w:drawing>
+      </w:r>
+    </w:p>
+    <w:p>
+      <w:pPr>
+        <w:rPr>
+          <w:rFonts w:ascii="Times New Roman" w:hAnsi="Times New Roman" w:cs="Times New Roman"/>
+          <w:lang w:val="en-US"/>
+        </w:rPr>
+      </w:pPr>
+      <w:r>
+        <w:rPr>
+          <w:rFonts w:ascii="Times New Roman" w:hAnsi="Times New Roman" w:cs="Times New Roman"/>
+          <w:lang w:val="en-US"/>
+        </w:rPr>
+        <w:lastRenderedPageBreak/>
+        <w:t>Output:</w:t>
+      </w:r>
+    </w:p>
+    <w:p>
+      <w:pPr>
+        <w:rPr>
+          <w:rFonts w:ascii="Times New Roman" w:hAnsi="Times New Roman" w:cs="Times New Roman"/>
+          <w:lang w:val="en-US"/>
+        </w:rPr>
+      </w:pPr>
+      <w:r>
+        <w:rPr>
+          <w:noProof/>
+        </w:rPr>
+        <w:drawing>
+          <wp:inline distT="0" distB="0" distL="0" distR="0" wp14:anchorId="3F3900AE" wp14:editId="231EFEA0">
+            <wp:extent cx="3962400" cy="2777139"/>
+            <wp:effectExtent l="0" t="0" r="0" b="4445"/>
+            <wp:docPr id="5" name="Picture 5"/>
+            <wp:cNvGraphicFramePr>
+              <a:graphicFrameLocks xmlns:a="http://schemas.openxmlformats.org/drawingml/2006/main" noChangeAspect="1"/>
+            </wp:cNvGraphicFramePr>
+            <a:graphic xmlns:a="http://schemas.openxmlformats.org/drawingml/2006/main">
+              <a:graphicData uri="http://schemas.openxmlformats.org/drawingml/2006/picture">
+                <pic:pic xmlns:pic="http://schemas.openxmlformats.org/drawingml/2006/picture">
+                  <pic:nvPicPr>
+                    <pic:cNvPr id="1" name=""/>
+                    <pic:cNvPicPr/>
+                  </pic:nvPicPr>
+                  <pic:blipFill rotWithShape="1">
+                    <a:blip r:embed="rId11"/>
+                    <a:srcRect l="30095" t="22992" r="14538" b="8020"/>
+                    <a:stretch/>
+                  </pic:blipFill>
+                  <pic:spPr bwMode="auto">
+                    <a:xfrm>
+                      <a:off x="0" y="0"/>
+                      <a:ext cx="3970818" cy="2783039"/>
+                    </a:xfrm>
+                    <a:prstGeom prst="rect">
+                      <a:avLst/>
+                    </a:prstGeom>
+                    <a:ln>
+                      <a:noFill/>
+                    </a:ln>
+                    <a:extLst>
+                      <a:ext uri="{53640926-AAD7-44D8-BBD7-CCE9431645EC}">
+                        <a14:shadowObscured xmlns:a14="http://schemas.microsoft.com/office/drawing/2010/main"/>
+                      </a:ext>
+                    </a:extLst>
+                  </pic:spPr>
+                </pic:pic>
+              </a:graphicData>
+            </a:graphic>
+          </wp:inline>
+        </w:drawing>
+      </w:r>
+    </w:p>
+    <w:p>
+      <w:pPr>
+        <w:rPr>
+          <w:rFonts w:ascii="Times New Roman" w:hAnsi="Times New Roman" w:cs="Times New Roman"/>
+          <w:lang w:val="en-US"/>
+        </w:rPr>
+      </w:pPr>
+    </w:p>
+    <w:p>
+      <w:pPr>
+        <w:rPr>
+          <w:rFonts w:ascii="Times New Roman" w:hAnsi="Times New Roman" w:cs="Times New Roman"/>
+          <w:lang w:val="en-US"/>
+        </w:rPr>
+      </w:pPr>
+      <w:r>
+        <w:rPr>
+          <w:rFonts w:ascii="Times New Roman" w:hAnsi="Times New Roman" w:cs="Times New Roman"/>
+          <w:lang w:val="en-US"/>
+        </w:rPr>
+        <w:t>3. Find and replace data from the given dataset</w:t>
+      </w:r>
+    </w:p>
+    <w:p>
+      <w:pPr>
+        <w:rPr>
+          <w:rFonts w:ascii="Times New Roman" w:hAnsi="Times New Roman" w:cs="Times New Roman"/>
+          <w:lang w:val="en-US"/>
+        </w:rPr>
+      </w:pPr>
+      <w:r>
+        <w:rPr>
+          <w:noProof/>
+        </w:rPr>
+        <w:drawing>
+          <wp:inline distT="0" distB="0" distL="0" distR="0" wp14:anchorId="41B360C9" wp14:editId="328AED92">
+            <wp:extent cx="5541818" cy="2179643"/>
+            <wp:effectExtent l="0" t="0" r="1905" b="0"/>
+            <wp:docPr id="11" name="Picture 11"/>
+            <wp:cNvGraphicFramePr>
+              <a:graphicFrameLocks xmlns:a="http://schemas.openxmlformats.org/drawingml/2006/main" noChangeAspect="1"/>
+            </wp:cNvGraphicFramePr>
+            <a:graphic xmlns:a="http://schemas.openxmlformats.org/drawingml/2006/main">
+              <a:graphicData uri="http://schemas.openxmlformats.org/drawingml/2006/picture">
+                <pic:pic xmlns:pic="http://schemas.openxmlformats.org/drawingml/2006/picture">
+                  <pic:nvPicPr>
+                    <pic:cNvPr id="1" name=""/>
+                    <pic:cNvPicPr/>
+                  </pic:nvPicPr>
+                  <pic:blipFill>
+                    <a:blip r:embed="rId12"/>
+                    <a:stretch>
+                      <a:fillRect/>
+                    </a:stretch>
+                  </pic:blipFill>
+                  <pic:spPr>
+                    <a:xfrm>
+                      <a:off x="0" y="0"/>
+                      <a:ext cx="5564844" cy="2188699"/>
+                    </a:xfrm>
+                    <a:prstGeom prst="rect">
+                      <a:avLst/>
+                    </a:prstGeom>
+                  </pic:spPr>
+                </pic:pic>
+              </a:graphicData>
+            </a:graphic>
+          </wp:inline>
+        </w:drawing>
+      </w:r>
+    </w:p>
+    <w:p>
+      <w:pPr>
+        <w:rPr>
+          <w:rFonts w:ascii="Times New Roman" w:hAnsi="Times New Roman" w:cs="Times New Roman"/>
+          <w:lang w:val="en-US"/>
+        </w:rPr>
+      </w:pPr>
+      <w:r>
+        <w:rPr>
+          <w:rFonts w:ascii="Times New Roman" w:hAnsi="Times New Roman" w:cs="Times New Roman"/>
+          <w:lang w:val="en-US"/>
+        </w:rPr>
+        <w:t>Output:</w:t>
+      </w:r>
+    </w:p>
+    <w:p>
+      <w:pPr>
+        <w:rPr>
+          <w:rFonts w:ascii="Times New Roman" w:hAnsi="Times New Roman" w:cs="Times New Roman"/>
+          <w:lang w:val="en-US"/>
+        </w:rPr>
+      </w:pPr>
+      <w:r>
+        <w:rPr>
+          <w:rFonts w:ascii="Times New Roman" w:hAnsi="Times New Roman" w:cs="Times New Roman"/>
+          <w:lang w:val="en-US"/>
+        </w:rPr>
+        <w:t>Before:</w:t>
+      </w:r>
+    </w:p>
+    <w:p>
+      <w:pPr>
+        <w:rPr>
+          <w:rFonts w:ascii="Times New Roman" w:hAnsi="Times New Roman" w:cs="Times New Roman"/>
+          <w:lang w:val="en-US"/>
+        </w:rPr>
+      </w:pPr>
+      <w:r>
+        <w:rPr>
+          <w:noProof/>
+        </w:rPr>
+        <w:lastRenderedPageBreak/>
+        <w:drawing>
+          <wp:inline distT="0" distB="0" distL="0" distR="0" wp14:anchorId="3A5F43FA" wp14:editId="2D9FE606">
+            <wp:extent cx="3297382" cy="3019323"/>
+            <wp:effectExtent l="0" t="0" r="0" b="0"/>
+            <wp:docPr id="9" name="Picture 9"/>
+            <wp:cNvGraphicFramePr>
+              <a:graphicFrameLocks xmlns:a="http://schemas.openxmlformats.org/drawingml/2006/main" noChangeAspect="1"/>
+            </wp:cNvGraphicFramePr>
+            <a:graphic xmlns:a="http://schemas.openxmlformats.org/drawingml/2006/main">
+              <a:graphicData uri="http://schemas.openxmlformats.org/drawingml/2006/picture">
+                <pic:pic xmlns:pic="http://schemas.openxmlformats.org/drawingml/2006/picture">
+                  <pic:nvPicPr>
+                    <pic:cNvPr id="1" name=""/>
+                    <pic:cNvPicPr/>
+                  </pic:nvPicPr>
+                  <pic:blipFill rotWithShape="1">
+                    <a:blip r:embed="rId13"/>
+                    <a:srcRect b="14287"/>
+                    <a:stretch/>
+                  </pic:blipFill>
+                  <pic:spPr bwMode="auto">
+                    <a:xfrm>
+                      <a:off x="0" y="0"/>
+                      <a:ext cx="3320969" cy="3040921"/>
+                    </a:xfrm>
+                    <a:prstGeom prst="rect">
+                      <a:avLst/>
+                    </a:prstGeom>
+                    <a:ln>
+                      <a:noFill/>
+                    </a:ln>
+                    <a:extLst>
+                      <a:ext uri="{53640926-AAD7-44D8-BBD7-CCE9431645EC}">
+                        <a14:shadowObscured xmlns:a14="http://schemas.microsoft.com/office/drawing/2010/main"/>
+                      </a:ext>
+                    </a:extLst>
+                  </pic:spPr>
+                </pic:pic>
+              </a:graphicData>
+            </a:graphic>
+          </wp:inline>
+        </w:drawing>
+      </w:r>
+    </w:p>
+    <w:p>
+      <w:pPr>
+        <w:rPr>
+          <w:rFonts w:ascii="Times New Roman" w:hAnsi="Times New Roman" w:cs="Times New Roman"/>
+          <w:lang w:val="en-US"/>
+        </w:rPr>
+      </w:pPr>
+    </w:p>
+    <w:p>
+      <w:pPr>
+        <w:rPr>
+          <w:rFonts w:ascii="Times New Roman" w:hAnsi="Times New Roman" w:cs="Times New Roman"/>
+          <w:lang w:val="en-US"/>
+        </w:rPr>
+      </w:pPr>
+      <w:r>
+        <w:rPr>
+          <w:rFonts w:ascii="Times New Roman" w:hAnsi="Times New Roman" w:cs="Times New Roman"/>
+          <w:lang w:val="en-US"/>
+        </w:rPr>
+        <w:t>After:</w:t>
+      </w:r>
+    </w:p>
+    <w:p>
+      <w:pPr>
+        <w:rPr>
+          <w:rFonts w:ascii="Times New Roman" w:hAnsi="Times New Roman" w:cs="Times New Roman"/>
+          <w:lang w:val="en-US"/>
+        </w:rPr>
+      </w:pPr>
+      <w:r>
+        <w:rPr>
+          <w:noProof/>
+        </w:rPr>
+        <w:drawing>
+          <wp:inline distT="0" distB="0" distL="0" distR="0" wp14:anchorId="30032308" wp14:editId="2FA3F45D">
+            <wp:extent cx="4566656" cy="4876800"/>
+            <wp:effectExtent l="0" t="0" r="5715" b="0"/>
+            <wp:docPr id="10" name="Picture 10"/>
+            <wp:cNvGraphicFramePr>
+              <a:graphicFrameLocks xmlns:a="http://schemas.openxmlformats.org/drawingml/2006/main" noChangeAspect="1"/>
+            </wp:cNvGraphicFramePr>
+            <a:graphic xmlns:a="http://schemas.openxmlformats.org/drawingml/2006/main">
+              <a:graphicData uri="http://schemas.openxmlformats.org/drawingml/2006/picture">
+                <pic:pic xmlns:pic="http://schemas.openxmlformats.org/drawingml/2006/picture">
+                  <pic:nvPicPr>
+                    <pic:cNvPr id="1" name=""/>
+                    <pic:cNvPicPr/>
+                  </pic:nvPicPr>
+                  <pic:blipFill>
+                    <a:blip r:embed="rId14"/>
+                    <a:stretch>
+                      <a:fillRect/>
+                    </a:stretch>
+                  </pic:blipFill>
+                  <pic:spPr>
+                    <a:xfrm>
+                      <a:off x="0" y="0"/>
+                      <a:ext cx="4577702" cy="4888596"/>
+                    </a:xfrm>
+                    <a:prstGeom prst="rect">
+                      <a:avLst/>
+                    </a:prstGeom>
+                  </pic:spPr>
+                </pic:pic>
+              </a:graphicData>
+            </a:graphic>
+          </wp:inline>
+        </w:drawing>
+      </w:r>
+    </w:p>
+    <w:p>
+      <w:pPr>
+        <w:rPr>
+          <w:rFonts w:ascii="Times New Roman" w:hAnsi="Times New Roman" w:cs="Times New Roman"/>
+          <w:lang w:val="en-US"/>
+        </w:rPr>
+      </w:pPr>
+    </w:p>
+    <w:p>
+      <w:pPr>
+        <w:rPr>
+          <w:rFonts w:ascii="Times New Roman" w:hAnsi="Times New Roman" w:cs="Times New Roman"/>
+          <w:lang w:val="en-US"/>
+        </w:rPr>
+      </w:pPr>
+      <w:r>
+        <w:rPr>
+          <w:rFonts w:ascii="Times New Roman" w:hAnsi="Times New Roman" w:cs="Times New Roman"/>
+          <w:lang w:val="en-US"/>
+        </w:rPr>
+        <w:lastRenderedPageBreak/>
+        <w:t>4. Normalize the given dataset</w:t>
+      </w:r>
+    </w:p>
+    <w:p>
+      <w:pPr>
+        <w:rPr>
+          <w:rFonts w:ascii="Times New Roman" w:hAnsi="Times New Roman" w:cs="Times New Roman"/>
+          <w:lang w:val="en-US"/>
+        </w:rPr>
+      </w:pPr>
+      <w:r>
+        <w:rPr>
+          <w:rFonts w:ascii="Times New Roman" w:hAnsi="Times New Roman" w:cs="Times New Roman"/>
+          <w:lang w:val="en-US"/>
+        </w:rPr>
+        <w:t>Dataset:</w:t>
+      </w:r>
+    </w:p>
+    <w:p>
+      <w:pPr>
+        <w:rPr>
+          <w:rFonts w:ascii="Times New Roman" w:hAnsi="Times New Roman" w:cs="Times New Roman"/>
+          <w:lang w:val="en-US"/>
+        </w:rPr>
+      </w:pPr>
+      <w:r>
+        <w:rPr>
+          <w:noProof/>
+        </w:rPr>
+        <w:drawing>
+          <wp:inline distT="0" distB="0" distL="0" distR="0" wp14:anchorId="3C2531DB" wp14:editId="7A065DEA">
+            <wp:extent cx="1461655" cy="1077009"/>
+            <wp:effectExtent l="0" t="0" r="5715" b="8890"/>
+            <wp:docPr id="14" name="Picture 14"/>
+            <wp:cNvGraphicFramePr>
+              <a:graphicFrameLocks xmlns:a="http://schemas.openxmlformats.org/drawingml/2006/main" noChangeAspect="1"/>
+            </wp:cNvGraphicFramePr>
+            <a:graphic xmlns:a="http://schemas.openxmlformats.org/drawingml/2006/main">
+              <a:graphicData uri="http://schemas.openxmlformats.org/drawingml/2006/picture">
+                <pic:pic xmlns:pic="http://schemas.openxmlformats.org/drawingml/2006/picture">
+                  <pic:nvPicPr>
+                    <pic:cNvPr id="1" name=""/>
+                    <pic:cNvPicPr/>
+                  </pic:nvPicPr>
+                  <pic:blipFill>
+                    <a:blip r:embed="rId15"/>
+                    <a:stretch>
+                      <a:fillRect/>
+                    </a:stretch>
+                  </pic:blipFill>
+                  <pic:spPr>
+                    <a:xfrm>
+                      <a:off x="0" y="0"/>
+                      <a:ext cx="1475863" cy="1087478"/>
+                    </a:xfrm>
+                    <a:prstGeom prst="rect">
+                      <a:avLst/>
+                    </a:prstGeom>
+                  </pic:spPr>
+                </pic:pic>
+              </a:graphicData>
+            </a:graphic>
+          </wp:inline>
+        </w:drawing>
+      </w:r>
+    </w:p>
+    <w:p>
+      <w:pPr>
+        <w:rPr>
+          <w:rFonts w:ascii="Times New Roman" w:hAnsi="Times New Roman" w:cs="Times New Roman"/>
+          <w:lang w:val="en-US"/>
+        </w:rPr>
+      </w:pPr>
+      <w:r>
+        <w:rPr>
+          <w:rFonts w:ascii="Times New Roman" w:hAnsi="Times New Roman" w:cs="Times New Roman"/>
+          <w:lang w:val="en-US"/>
+        </w:rPr>
+        <w:t>Process:</w:t>
+      </w:r>
+    </w:p>
+    <w:p>
+      <w:pPr>
+        <w:rPr>
+          <w:rFonts w:ascii="Times New Roman" w:hAnsi="Times New Roman" w:cs="Times New Roman"/>
+          <w:lang w:val="en-US"/>
+        </w:rPr>
+      </w:pPr>
+      <w:r>
+        <w:rPr>
+          <w:noProof/>
+        </w:rPr>
+        <w:drawing>
+          <wp:inline distT="0" distB="0" distL="0" distR="0" wp14:anchorId="2AC2CD9D" wp14:editId="58222986">
+            <wp:extent cx="5084618" cy="947521"/>
+            <wp:effectExtent l="0" t="0" r="1905" b="5080"/>
+            <wp:docPr id="13" name="Picture 13"/>
+            <wp:cNvGraphicFramePr>
+              <a:graphicFrameLocks xmlns:a="http://schemas.openxmlformats.org/drawingml/2006/main" noChangeAspect="1"/>
+            </wp:cNvGraphicFramePr>
+            <a:graphic xmlns:a="http://schemas.openxmlformats.org/drawingml/2006/main">
+              <a:graphicData uri="http://schemas.openxmlformats.org/drawingml/2006/picture">
+                <pic:pic xmlns:pic="http://schemas.openxmlformats.org/drawingml/2006/picture">
+                  <pic:nvPicPr>
+                    <pic:cNvPr id="1" name=""/>
+                    <pic:cNvPicPr/>
+                  </pic:nvPicPr>
+                  <pic:blipFill>
+                    <a:blip r:embed="rId16"/>
+                    <a:stretch>
+                      <a:fillRect/>
+                    </a:stretch>
+                  </pic:blipFill>
+                  <pic:spPr>
+                    <a:xfrm>
+                      <a:off x="0" y="0"/>
+                      <a:ext cx="5107244" cy="951737"/>
+                    </a:xfrm>
+                    <a:prstGeom prst="rect">
+                      <a:avLst/>
+                    </a:prstGeom>
+                  </pic:spPr>
+                </pic:pic>
+              </a:graphicData>
+            </a:graphic>
+          </wp:inline>
+        </w:drawing>
+      </w:r>
+    </w:p>
+    <w:p>
+      <w:pPr>
+        <w:rPr>
+          <w:rFonts w:ascii="Times New Roman" w:hAnsi="Times New Roman" w:cs="Times New Roman"/>
+          <w:lang w:val="en-US"/>
+        </w:rPr>
+      </w:pPr>
+      <w:r>
+        <w:rPr>
+          <w:rFonts w:ascii="Times New Roman" w:hAnsi="Times New Roman" w:cs="Times New Roman"/>
+          <w:lang w:val="en-US"/>
+        </w:rPr>
+        <w:t>Output:</w:t>
+      </w:r>
+    </w:p>
+    <w:p>
+      <w:pPr>
+        <w:rPr>
+          <w:rFonts w:ascii="Times New Roman" w:hAnsi="Times New Roman" w:cs="Times New Roman"/>
+          <w:lang w:val="en-US"/>
+        </w:rPr>
+      </w:pPr>
+      <w:r>
+        <w:rPr>
+          <w:noProof/>
+        </w:rPr>
+        <w:drawing>
+          <wp:inline distT="0" distB="0" distL="0" distR="0" wp14:anchorId="3E1FAAD3" wp14:editId="7F01BEB5">
+            <wp:extent cx="4916453" cy="5347855"/>
+            <wp:effectExtent l="0" t="0" r="0" b="5715"/>
+            <wp:docPr id="12" name="Picture 12"/>
+            <wp:cNvGraphicFramePr>
+              <a:graphicFrameLocks xmlns:a="http://schemas.openxmlformats.org/drawingml/2006/main" noChangeAspect="1"/>
+            </wp:cNvGraphicFramePr>
+            <a:graphic xmlns:a="http://schemas.openxmlformats.org/drawingml/2006/main">
+              <a:graphicData uri="http://schemas.openxmlformats.org/drawingml/2006/picture">
+                <pic:pic xmlns:pic="http://schemas.openxmlformats.org/drawingml/2006/picture">
+                  <pic:nvPicPr>
+                    <pic:cNvPr id="1" name=""/>
+                    <pic:cNvPicPr/>
+                  </pic:nvPicPr>
+                  <pic:blipFill>
+                    <a:blip r:embed="rId17"/>
+                    <a:stretch>
+                      <a:fillRect/>
+                    </a:stretch>
+                  </pic:blipFill>
+                  <pic:spPr>
+                    <a:xfrm>
+                      <a:off x="0" y="0"/>
+                      <a:ext cx="4923119" cy="5355106"/>
+                    </a:xfrm>
+                    <a:prstGeom prst="rect">
+                      <a:avLst/>
+                    </a:prstGeom>
+                  </pic:spPr>
+                </pic:pic>
+              </a:graphicData>
+            </a:graphic>
+          </wp:inline>
+        </w:drawing>
+      </w:r>
     </w:p>
     <w:sectPr>
       <w:pgSz w:w="11906" w:h="16838"/>

</xml_diff>